<commit_message>
list-style on last grid-item fixed
</commit_message>
<xml_diff>
--- a/documentation_cross-browser-testing/Cross Browser Test.docx
+++ b/documentation_cross-browser-testing/Cross Browser Test.docx
@@ -27,32 +27,48 @@
       <w:pPr>
         <w:rPr>
           <w:rFonts w:ascii="Arial" w:hAnsi="Arial" w:cs="Arial"/>
-        </w:rPr>
-      </w:pPr>
-    </w:p>
-    <w:p>
-      <w:pPr>
-        <w:rPr>
-          <w:rFonts w:ascii="Arial" w:hAnsi="Arial" w:cs="Arial"/>
-          <w:u w:val="single"/>
-        </w:rPr>
-      </w:pPr>
-      <w:r>
-        <w:rPr>
-          <w:rFonts w:ascii="Arial" w:hAnsi="Arial" w:cs="Arial"/>
-          <w:u w:val="single"/>
-        </w:rPr>
-        <w:t>Things, which need fixing:</w:t>
-      </w:r>
-    </w:p>
-    <w:p>
-      <w:pPr>
-        <w:rPr>
-          <w:rFonts w:ascii="Arial" w:hAnsi="Arial" w:cs="Arial"/>
           <w:i/>
           <w:iCs/>
-        </w:rPr>
-      </w:pPr>
+          <w:sz w:val="25"/>
+          <w:szCs w:val="25"/>
+        </w:rPr>
+      </w:pPr>
+    </w:p>
+    <w:p>
+      <w:pPr>
+        <w:rPr>
+          <w:rFonts w:ascii="Arial" w:hAnsi="Arial" w:cs="Arial"/>
+          <w:i/>
+          <w:iCs/>
+          <w:sz w:val="25"/>
+          <w:szCs w:val="25"/>
+        </w:rPr>
+      </w:pPr>
+      <w:r>
+        <w:rPr>
+          <w:rFonts w:ascii="Arial" w:hAnsi="Arial" w:cs="Arial"/>
+          <w:i/>
+          <w:iCs/>
+          <w:sz w:val="25"/>
+          <w:szCs w:val="25"/>
+        </w:rPr>
+        <w:t>Test on Desktop Devices</w:t>
+      </w:r>
+    </w:p>
+    <w:p>
+      <w:pPr>
+        <w:rPr>
+          <w:rFonts w:ascii="Arial" w:hAnsi="Arial" w:cs="Arial"/>
+          <w:u w:val="single"/>
+        </w:rPr>
+      </w:pPr>
+      <w:r>
+        <w:rPr>
+          <w:rFonts w:ascii="Arial" w:hAnsi="Arial" w:cs="Arial"/>
+          <w:u w:val="single"/>
+        </w:rPr>
+        <w:t>Things, which need fixing:</w:t>
+      </w:r>
     </w:p>
     <w:p>
       <w:pPr>
@@ -173,33 +189,11 @@
           <w:rFonts w:ascii="Arial" w:hAnsi="Arial" w:cs="Arial"/>
         </w:rPr>
       </w:pPr>
-      <w:proofErr w:type="spellStart"/>
-      <w:r>
-        <w:rPr>
-          <w:rFonts w:ascii="Arial" w:hAnsi="Arial" w:cs="Arial"/>
-        </w:rPr>
-        <w:t>Bulletpoints</w:t>
-      </w:r>
-      <w:proofErr w:type="spellEnd"/>
-      <w:r>
-        <w:rPr>
-          <w:rFonts w:ascii="Arial" w:hAnsi="Arial" w:cs="Arial"/>
-        </w:rPr>
-        <w:t xml:space="preserve"> from Unordered List when text-</w:t>
-      </w:r>
-      <w:proofErr w:type="gramStart"/>
-      <w:r>
-        <w:rPr>
-          <w:rFonts w:ascii="Arial" w:hAnsi="Arial" w:cs="Arial"/>
-        </w:rPr>
-        <w:t>align:</w:t>
-      </w:r>
-      <w:proofErr w:type="gramEnd"/>
-      <w:r>
-        <w:rPr>
-          <w:rFonts w:ascii="Arial" w:hAnsi="Arial" w:cs="Arial"/>
-        </w:rPr>
-        <w:t xml:space="preserve"> center aren’t centered as well </w:t>
+      <w:r>
+        <w:rPr>
+          <w:rFonts w:ascii="Arial" w:hAnsi="Arial" w:cs="Arial"/>
+        </w:rPr>
+        <w:t xml:space="preserve">Bulletpoints from Unordered List when text-align: center aren’t centered as well </w:t>
       </w:r>
     </w:p>
     <w:p>
@@ -213,9 +207,16 @@
           <w:rFonts w:ascii="Arial" w:hAnsi="Arial" w:cs="Arial"/>
         </w:rPr>
       </w:pPr>
-    </w:p>
-    <w:p>
-      <w:pPr>
+      <w:r>
+        <w:rPr>
+          <w:rFonts w:ascii="Arial" w:hAnsi="Arial" w:cs="Arial"/>
+        </w:rPr>
+        <w:t>Footer (Flexbox) not totally visible, because pushed to the right</w:t>
+      </w:r>
+    </w:p>
+    <w:p>
+      <w:pPr>
+        <w:pStyle w:val="Listenabsatz"/>
         <w:rPr>
           <w:rFonts w:ascii="Arial" w:hAnsi="Arial" w:cs="Arial"/>
         </w:rPr>
@@ -265,33 +266,11 @@
           <w:rFonts w:ascii="Arial" w:hAnsi="Arial" w:cs="Arial"/>
         </w:rPr>
       </w:pPr>
-      <w:proofErr w:type="spellStart"/>
-      <w:r>
-        <w:rPr>
-          <w:rFonts w:ascii="Arial" w:hAnsi="Arial" w:cs="Arial"/>
-        </w:rPr>
-        <w:t>Bulletpoints</w:t>
-      </w:r>
-      <w:proofErr w:type="spellEnd"/>
-      <w:r>
-        <w:rPr>
-          <w:rFonts w:ascii="Arial" w:hAnsi="Arial" w:cs="Arial"/>
-        </w:rPr>
-        <w:t xml:space="preserve"> from Unordered List when text-</w:t>
-      </w:r>
-      <w:proofErr w:type="gramStart"/>
-      <w:r>
-        <w:rPr>
-          <w:rFonts w:ascii="Arial" w:hAnsi="Arial" w:cs="Arial"/>
-        </w:rPr>
-        <w:t>align:</w:t>
-      </w:r>
-      <w:proofErr w:type="gramEnd"/>
-      <w:r>
-        <w:rPr>
-          <w:rFonts w:ascii="Arial" w:hAnsi="Arial" w:cs="Arial"/>
-        </w:rPr>
-        <w:t xml:space="preserve"> center aren’t centered as well </w:t>
+      <w:r>
+        <w:rPr>
+          <w:rFonts w:ascii="Arial" w:hAnsi="Arial" w:cs="Arial"/>
+        </w:rPr>
+        <w:t xml:space="preserve">Bulletpoints from Unordered List when text-align: center aren’t centered as well </w:t>
       </w:r>
     </w:p>
     <w:p>
@@ -345,52 +324,12 @@
           <w:rFonts w:ascii="Arial" w:hAnsi="Arial" w:cs="Arial"/>
         </w:rPr>
       </w:pPr>
-      <w:proofErr w:type="spellStart"/>
-      <w:r>
-        <w:rPr>
-          <w:rFonts w:ascii="Arial" w:hAnsi="Arial" w:cs="Arial"/>
-        </w:rPr>
-        <w:t>Bulletpoints</w:t>
-      </w:r>
-      <w:proofErr w:type="spellEnd"/>
-      <w:r>
-        <w:rPr>
-          <w:rFonts w:ascii="Arial" w:hAnsi="Arial" w:cs="Arial"/>
-        </w:rPr>
-        <w:t xml:space="preserve"> from Unordered List when text-</w:t>
-      </w:r>
-      <w:proofErr w:type="gramStart"/>
-      <w:r>
-        <w:rPr>
-          <w:rFonts w:ascii="Arial" w:hAnsi="Arial" w:cs="Arial"/>
-        </w:rPr>
-        <w:t>align:</w:t>
-      </w:r>
-      <w:proofErr w:type="gramEnd"/>
-      <w:r>
-        <w:rPr>
-          <w:rFonts w:ascii="Arial" w:hAnsi="Arial" w:cs="Arial"/>
-        </w:rPr>
-        <w:t xml:space="preserve"> center aren’t centered as well </w:t>
-      </w:r>
-    </w:p>
-    <w:p>
-      <w:pPr>
-        <w:rPr>
-          <w:rFonts w:ascii="Arial" w:hAnsi="Arial" w:cs="Arial"/>
-          <w:i/>
-          <w:iCs/>
-        </w:rPr>
-      </w:pPr>
-    </w:p>
-    <w:p>
-      <w:pPr>
-        <w:rPr>
-          <w:rFonts w:ascii="Arial" w:hAnsi="Arial" w:cs="Arial"/>
-          <w:i/>
-          <w:iCs/>
-        </w:rPr>
-      </w:pPr>
+      <w:r>
+        <w:rPr>
+          <w:rFonts w:ascii="Arial" w:hAnsi="Arial" w:cs="Arial"/>
+        </w:rPr>
+        <w:t xml:space="preserve">Bulletpoints from Unordered List when text-align: center aren’t centered as well </w:t>
+      </w:r>
     </w:p>
     <w:p>
       <w:pPr>
@@ -489,16 +428,8 @@
         <w:rPr>
           <w:rFonts w:ascii="Arial" w:hAnsi="Arial" w:cs="Arial"/>
         </w:rPr>
-        <w:t xml:space="preserve">Contact.html opens in a new </w:t>
-      </w:r>
-      <w:proofErr w:type="gramStart"/>
-      <w:r>
-        <w:rPr>
-          <w:rFonts w:ascii="Arial" w:hAnsi="Arial" w:cs="Arial"/>
-        </w:rPr>
-        <w:t>window</w:t>
-      </w:r>
-      <w:proofErr w:type="gramEnd"/>
+        <w:t>Contact.html opens in a new window</w:t>
+      </w:r>
     </w:p>
     <w:p>
       <w:pPr>
@@ -511,33 +442,11 @@
           <w:rFonts w:ascii="Arial" w:hAnsi="Arial" w:cs="Arial"/>
         </w:rPr>
       </w:pPr>
-      <w:proofErr w:type="spellStart"/>
-      <w:r>
-        <w:rPr>
-          <w:rFonts w:ascii="Arial" w:hAnsi="Arial" w:cs="Arial"/>
-        </w:rPr>
-        <w:t>Bulletpoints</w:t>
-      </w:r>
-      <w:proofErr w:type="spellEnd"/>
-      <w:r>
-        <w:rPr>
-          <w:rFonts w:ascii="Arial" w:hAnsi="Arial" w:cs="Arial"/>
-        </w:rPr>
-        <w:t xml:space="preserve"> from Unordered List when text-</w:t>
-      </w:r>
-      <w:proofErr w:type="gramStart"/>
-      <w:r>
-        <w:rPr>
-          <w:rFonts w:ascii="Arial" w:hAnsi="Arial" w:cs="Arial"/>
-        </w:rPr>
-        <w:t>align:</w:t>
-      </w:r>
-      <w:proofErr w:type="gramEnd"/>
-      <w:r>
-        <w:rPr>
-          <w:rFonts w:ascii="Arial" w:hAnsi="Arial" w:cs="Arial"/>
-        </w:rPr>
-        <w:t xml:space="preserve"> center aren’t centered as well </w:t>
+      <w:r>
+        <w:rPr>
+          <w:rFonts w:ascii="Arial" w:hAnsi="Arial" w:cs="Arial"/>
+        </w:rPr>
+        <w:t xml:space="preserve">Bulletpoints from Unordered List when text-align: center aren’t centered as well </w:t>
       </w:r>
     </w:p>
     <w:p>
@@ -588,36 +497,210 @@
         <w:rPr>
           <w:rFonts w:ascii="Arial" w:hAnsi="Arial" w:cs="Arial"/>
         </w:rPr>
-        <w:t xml:space="preserve">No pointers when hovering over </w:t>
-      </w:r>
-      <w:proofErr w:type="gramStart"/>
-      <w:r>
-        <w:rPr>
-          <w:rFonts w:ascii="Arial" w:hAnsi="Arial" w:cs="Arial"/>
-        </w:rPr>
-        <w:t>links</w:t>
-      </w:r>
-      <w:proofErr w:type="gramEnd"/>
+        <w:t>No pointers when hovering over links</w:t>
+      </w:r>
+    </w:p>
+    <w:p>
+      <w:pPr>
+        <w:rPr>
+          <w:rFonts w:ascii="Arial" w:hAnsi="Arial" w:cs="Arial"/>
+          <w:b/>
+          <w:bCs/>
+        </w:rPr>
+      </w:pPr>
+      <w:r>
+        <w:rPr>
+          <w:rFonts w:ascii="Arial" w:hAnsi="Arial" w:cs="Arial"/>
+          <w:b/>
+          <w:bCs/>
+        </w:rPr>
+        <w:t>Chrome 91</w:t>
+      </w:r>
+      <w:r>
+        <w:rPr>
+          <w:rFonts w:ascii="Arial" w:hAnsi="Arial" w:cs="Arial"/>
+          <w:b/>
+          <w:bCs/>
+        </w:rPr>
+        <w:t>:</w:t>
+      </w:r>
     </w:p>
     <w:p>
       <w:pPr>
         <w:pStyle w:val="Listenabsatz"/>
-        <w:rPr>
-          <w:rFonts w:ascii="Arial" w:hAnsi="Arial" w:cs="Arial"/>
-        </w:rPr>
-      </w:pPr>
-    </w:p>
-    <w:p>
-      <w:pPr>
-        <w:rPr>
-          <w:rFonts w:ascii="Arial" w:hAnsi="Arial" w:cs="Arial"/>
-          <w:b/>
-          <w:bCs/>
-        </w:rPr>
-      </w:pPr>
-    </w:p>
-    <w:p>
-      <w:pPr>
+        <w:numPr>
+          <w:ilvl w:val="0"/>
+          <w:numId w:val="2"/>
+        </w:numPr>
+        <w:rPr>
+          <w:rFonts w:ascii="Arial" w:hAnsi="Arial" w:cs="Arial"/>
+        </w:rPr>
+      </w:pPr>
+      <w:r>
+        <w:rPr>
+          <w:rFonts w:ascii="Arial" w:hAnsi="Arial" w:cs="Arial"/>
+        </w:rPr>
+        <w:t xml:space="preserve">Bulletpoints from Unordered List when text-align: center aren’t centered as well </w:t>
+      </w:r>
+    </w:p>
+    <w:p>
+      <w:pPr>
+        <w:pStyle w:val="Listenabsatz"/>
+        <w:rPr>
+          <w:rFonts w:ascii="Arial" w:hAnsi="Arial" w:cs="Arial"/>
+        </w:rPr>
+      </w:pPr>
+    </w:p>
+    <w:p>
+      <w:pPr>
+        <w:rPr>
+          <w:rFonts w:ascii="Arial" w:hAnsi="Arial" w:cs="Arial"/>
+          <w:i/>
+          <w:iCs/>
+          <w:sz w:val="25"/>
+          <w:szCs w:val="25"/>
+        </w:rPr>
+      </w:pPr>
+      <w:r>
+        <w:rPr>
+          <w:rFonts w:ascii="Arial" w:hAnsi="Arial" w:cs="Arial"/>
+          <w:i/>
+          <w:iCs/>
+          <w:sz w:val="25"/>
+          <w:szCs w:val="25"/>
+        </w:rPr>
+        <w:t xml:space="preserve">Test on </w:t>
+      </w:r>
+      <w:r>
+        <w:rPr>
+          <w:rFonts w:ascii="Arial" w:hAnsi="Arial" w:cs="Arial"/>
+          <w:i/>
+          <w:iCs/>
+          <w:sz w:val="25"/>
+          <w:szCs w:val="25"/>
+        </w:rPr>
+        <w:t>Mobile</w:t>
+      </w:r>
+      <w:r>
+        <w:rPr>
+          <w:rFonts w:ascii="Arial" w:hAnsi="Arial" w:cs="Arial"/>
+          <w:i/>
+          <w:iCs/>
+          <w:sz w:val="25"/>
+          <w:szCs w:val="25"/>
+        </w:rPr>
+        <w:t xml:space="preserve"> Devices</w:t>
+      </w:r>
+    </w:p>
+    <w:p>
+      <w:pPr>
+        <w:rPr>
+          <w:rFonts w:ascii="Arial" w:hAnsi="Arial" w:cs="Arial"/>
+          <w:b/>
+          <w:bCs/>
+        </w:rPr>
+      </w:pPr>
+      <w:r>
+        <w:rPr>
+          <w:rFonts w:ascii="Arial" w:hAnsi="Arial" w:cs="Arial"/>
+          <w:b/>
+          <w:bCs/>
+        </w:rPr>
+        <w:t>iPad Mini 5/ Safari 13</w:t>
+      </w:r>
+    </w:p>
+    <w:p>
+      <w:pPr>
+        <w:pStyle w:val="Listenabsatz"/>
+        <w:numPr>
+          <w:ilvl w:val="0"/>
+          <w:numId w:val="2"/>
+        </w:numPr>
+        <w:rPr>
+          <w:rFonts w:ascii="Arial" w:hAnsi="Arial" w:cs="Arial"/>
+        </w:rPr>
+      </w:pPr>
+      <w:r>
+        <w:rPr>
+          <w:rFonts w:ascii="Arial" w:hAnsi="Arial" w:cs="Arial"/>
+        </w:rPr>
+        <w:t>Portrait mode doesn’t work at all</w:t>
+      </w:r>
+    </w:p>
+    <w:p>
+      <w:pPr>
+        <w:pStyle w:val="Listenabsatz"/>
+        <w:numPr>
+          <w:ilvl w:val="0"/>
+          <w:numId w:val="2"/>
+        </w:numPr>
+        <w:rPr>
+          <w:rFonts w:ascii="Arial" w:hAnsi="Arial" w:cs="Arial"/>
+        </w:rPr>
+      </w:pPr>
+      <w:r>
+        <w:rPr>
+          <w:rFonts w:ascii="Arial" w:hAnsi="Arial" w:cs="Arial"/>
+        </w:rPr>
+        <w:t>Landscape mode doesn’t work as well</w:t>
+      </w:r>
+    </w:p>
+    <w:p>
+      <w:pPr>
+        <w:rPr>
+          <w:rFonts w:ascii="Arial" w:hAnsi="Arial" w:cs="Arial"/>
+          <w:b/>
+          <w:bCs/>
+        </w:rPr>
+      </w:pPr>
+      <w:r>
+        <w:rPr>
+          <w:rFonts w:ascii="Arial" w:hAnsi="Arial" w:cs="Arial"/>
+          <w:b/>
+          <w:bCs/>
+        </w:rPr>
+        <w:t>Google Pixel 4A/ Chrome 86</w:t>
+      </w:r>
+    </w:p>
+    <w:p>
+      <w:pPr>
+        <w:pStyle w:val="Listenabsatz"/>
+        <w:numPr>
+          <w:ilvl w:val="0"/>
+          <w:numId w:val="2"/>
+        </w:numPr>
+        <w:rPr>
+          <w:rFonts w:ascii="Arial" w:hAnsi="Arial" w:cs="Arial"/>
+        </w:rPr>
+      </w:pPr>
+      <w:r>
+        <w:rPr>
+          <w:rFonts w:ascii="Arial" w:hAnsi="Arial" w:cs="Arial"/>
+        </w:rPr>
+        <w:t>No pointers when hovering over a link (because of the touchscreen??)</w:t>
+      </w:r>
+    </w:p>
+    <w:p>
+      <w:pPr>
+        <w:pStyle w:val="Listenabsatz"/>
+        <w:numPr>
+          <w:ilvl w:val="0"/>
+          <w:numId w:val="2"/>
+        </w:numPr>
+        <w:rPr>
+          <w:rFonts w:ascii="Arial" w:hAnsi="Arial" w:cs="Arial"/>
+        </w:rPr>
+      </w:pPr>
+      <w:r>
+        <w:rPr>
+          <w:rFonts w:ascii="Arial" w:hAnsi="Arial" w:cs="Arial"/>
+        </w:rPr>
+        <w:t>Bulletpoints in last grid-items are not as near as supposed to be</w:t>
+      </w:r>
+    </w:p>
+    <w:p>
+      <w:pPr>
+        <w:pStyle w:val="Listenabsatz"/>
         <w:rPr>
           <w:rFonts w:ascii="Arial" w:hAnsi="Arial" w:cs="Arial"/>
           <w:b/>
@@ -738,6 +821,7 @@
           <w:b/>
           <w:bCs/>
         </w:rPr>
+        <w:lastRenderedPageBreak/>
         <w:t>Linters and other Plugins that I use</w:t>
       </w:r>
       <w:r>
@@ -746,18 +830,8 @@
           <w:b/>
           <w:bCs/>
         </w:rPr>
-        <w:t xml:space="preserve"> inside </w:t>
-      </w:r>
-      <w:proofErr w:type="spellStart"/>
-      <w:r>
-        <w:rPr>
-          <w:rFonts w:ascii="Arial" w:hAnsi="Arial" w:cs="Arial"/>
-          <w:b/>
-          <w:bCs/>
-        </w:rPr>
-        <w:t>VSCode</w:t>
-      </w:r>
-      <w:proofErr w:type="spellEnd"/>
+        <w:t xml:space="preserve"> inside VSCode</w:t>
+      </w:r>
       <w:r>
         <w:rPr>
           <w:rFonts w:ascii="Arial" w:hAnsi="Arial" w:cs="Arial"/>
@@ -778,14 +852,12 @@
           <w:rFonts w:ascii="Arial" w:hAnsi="Arial" w:cs="Arial"/>
         </w:rPr>
       </w:pPr>
-      <w:proofErr w:type="spellStart"/>
       <w:r>
         <w:rPr>
           <w:rFonts w:ascii="Arial" w:hAnsi="Arial" w:cs="Arial"/>
         </w:rPr>
         <w:t>htmllinter</w:t>
       </w:r>
-      <w:proofErr w:type="spellEnd"/>
     </w:p>
     <w:p>
       <w:pPr>
@@ -798,14 +870,12 @@
           <w:rFonts w:ascii="Arial" w:hAnsi="Arial" w:cs="Arial"/>
         </w:rPr>
       </w:pPr>
-      <w:proofErr w:type="spellStart"/>
       <w:r>
         <w:rPr>
           <w:rFonts w:ascii="Arial" w:hAnsi="Arial" w:cs="Arial"/>
         </w:rPr>
         <w:t>stylelint</w:t>
       </w:r>
-      <w:proofErr w:type="spellEnd"/>
     </w:p>
     <w:p>
       <w:pPr>
@@ -870,6 +940,118 @@
 <file path=word/numbering.xml><?xml version="1.0" encoding="utf-8"?>
 <w:numbering xmlns:wpc="http://schemas.microsoft.com/office/word/2010/wordprocessingCanvas" xmlns:cx="http://schemas.microsoft.com/office/drawing/2014/chartex" xmlns:cx1="http://schemas.microsoft.com/office/drawing/2015/9/8/chartex" xmlns:cx2="http://schemas.microsoft.com/office/drawing/2015/10/21/chartex" xmlns:cx3="http://schemas.microsoft.com/office/drawing/2016/5/9/chartex" xmlns:cx4="http://schemas.microsoft.com/office/drawing/2016/5/10/chartex" xmlns:cx5="http://schemas.microsoft.com/office/drawing/2016/5/11/chartex" xmlns:cx6="http://schemas.microsoft.com/office/drawing/2016/5/12/chartex" xmlns:cx7="http://schemas.microsoft.com/office/drawing/2016/5/13/chartex" xmlns:cx8="http://schemas.microsoft.com/office/drawing/2016/5/14/chartex" xmlns:mc="http://schemas.openxmlformats.org/markup-compatibility/2006" xmlns:aink="http://schemas.microsoft.com/office/drawing/2016/ink" xmlns:am3d="http://schemas.microsoft.com/office/drawing/2017/model3d" xmlns:o="urn:schemas-microsoft-com:office:office" xmlns:r="http://schemas.openxmlformats.org/officeDocument/2006/relationships" xmlns:m="http://schemas.openxmlformats.org/officeDocument/2006/math" xmlns:v="urn:schemas-microsoft-com:vml" xmlns:wp14="http://schemas.microsoft.com/office/word/2010/wordprocessingDrawing" xmlns:wp="http://schemas.openxmlformats.org/drawingml/2006/wordprocessingDrawing" xmlns:w10="urn:schemas-microsoft-com:office:word" xmlns:w="http://schemas.openxmlformats.org/wordprocessingml/2006/main" xmlns:w14="http://schemas.microsoft.com/office/word/2010/wordml" xmlns:w15="http://schemas.microsoft.com/office/word/2012/wordml" xmlns:w16cex="http://schemas.microsoft.com/office/word/2018/wordml/cex" xmlns:w16cid="http://schemas.microsoft.com/office/word/2016/wordml/cid" xmlns:w16="http://schemas.microsoft.com/office/word/2018/wordml" xmlns:w16sdtdh="http://schemas.microsoft.com/office/word/2020/wordml/sdtdatahash" xmlns:w16se="http://schemas.microsoft.com/office/word/2015/wordml/symex" xmlns:wpg="http://schemas.microsoft.com/office/word/2010/wordprocessingGroup" xmlns:wpi="http://schemas.microsoft.com/office/word/2010/wordprocessingInk" xmlns:wne="http://schemas.microsoft.com/office/word/2006/wordml" xmlns:wps="http://schemas.microsoft.com/office/word/2010/wordprocessingShape" mc:Ignorable="w14 w15 w16se w16cid w16 w16cex w16sdtdh wp14">
   <w:abstractNum w:abstractNumId="0" w15:restartNumberingAfterBreak="0">
+    <w:nsid w:val="0F3E7BED"/>
+    <w:multiLevelType w:val="hybridMultilevel"/>
+    <w:tmpl w:val="8F96FD40"/>
+    <w:lvl w:ilvl="0" w:tplc="EB8E2750">
+      <w:numFmt w:val="bullet"/>
+      <w:lvlText w:val="-"/>
+      <w:lvlJc w:val="left"/>
+      <w:pPr>
+        <w:ind w:left="720" w:hanging="360"/>
+      </w:pPr>
+      <w:rPr>
+        <w:rFonts w:ascii="Arial" w:eastAsiaTheme="minorHAnsi" w:hAnsi="Arial" w:cs="Arial" w:hint="default"/>
+      </w:rPr>
+    </w:lvl>
+    <w:lvl w:ilvl="1" w:tplc="04090003" w:tentative="1">
+      <w:start w:val="1"/>
+      <w:numFmt w:val="bullet"/>
+      <w:lvlText w:val="o"/>
+      <w:lvlJc w:val="left"/>
+      <w:pPr>
+        <w:ind w:left="1440" w:hanging="360"/>
+      </w:pPr>
+      <w:rPr>
+        <w:rFonts w:ascii="Courier New" w:hAnsi="Courier New" w:cs="Courier New" w:hint="default"/>
+      </w:rPr>
+    </w:lvl>
+    <w:lvl w:ilvl="2" w:tplc="04090005" w:tentative="1">
+      <w:start w:val="1"/>
+      <w:numFmt w:val="bullet"/>
+      <w:lvlText w:val=""/>
+      <w:lvlJc w:val="left"/>
+      <w:pPr>
+        <w:ind w:left="2160" w:hanging="360"/>
+      </w:pPr>
+      <w:rPr>
+        <w:rFonts w:ascii="Wingdings" w:hAnsi="Wingdings" w:hint="default"/>
+      </w:rPr>
+    </w:lvl>
+    <w:lvl w:ilvl="3" w:tplc="04090001" w:tentative="1">
+      <w:start w:val="1"/>
+      <w:numFmt w:val="bullet"/>
+      <w:lvlText w:val=""/>
+      <w:lvlJc w:val="left"/>
+      <w:pPr>
+        <w:ind w:left="2880" w:hanging="360"/>
+      </w:pPr>
+      <w:rPr>
+        <w:rFonts w:ascii="Symbol" w:hAnsi="Symbol" w:hint="default"/>
+      </w:rPr>
+    </w:lvl>
+    <w:lvl w:ilvl="4" w:tplc="04090003" w:tentative="1">
+      <w:start w:val="1"/>
+      <w:numFmt w:val="bullet"/>
+      <w:lvlText w:val="o"/>
+      <w:lvlJc w:val="left"/>
+      <w:pPr>
+        <w:ind w:left="3600" w:hanging="360"/>
+      </w:pPr>
+      <w:rPr>
+        <w:rFonts w:ascii="Courier New" w:hAnsi="Courier New" w:cs="Courier New" w:hint="default"/>
+      </w:rPr>
+    </w:lvl>
+    <w:lvl w:ilvl="5" w:tplc="04090005" w:tentative="1">
+      <w:start w:val="1"/>
+      <w:numFmt w:val="bullet"/>
+      <w:lvlText w:val=""/>
+      <w:lvlJc w:val="left"/>
+      <w:pPr>
+        <w:ind w:left="4320" w:hanging="360"/>
+      </w:pPr>
+      <w:rPr>
+        <w:rFonts w:ascii="Wingdings" w:hAnsi="Wingdings" w:hint="default"/>
+      </w:rPr>
+    </w:lvl>
+    <w:lvl w:ilvl="6" w:tplc="04090001" w:tentative="1">
+      <w:start w:val="1"/>
+      <w:numFmt w:val="bullet"/>
+      <w:lvlText w:val=""/>
+      <w:lvlJc w:val="left"/>
+      <w:pPr>
+        <w:ind w:left="5040" w:hanging="360"/>
+      </w:pPr>
+      <w:rPr>
+        <w:rFonts w:ascii="Symbol" w:hAnsi="Symbol" w:hint="default"/>
+      </w:rPr>
+    </w:lvl>
+    <w:lvl w:ilvl="7" w:tplc="04090003" w:tentative="1">
+      <w:start w:val="1"/>
+      <w:numFmt w:val="bullet"/>
+      <w:lvlText w:val="o"/>
+      <w:lvlJc w:val="left"/>
+      <w:pPr>
+        <w:ind w:left="5760" w:hanging="360"/>
+      </w:pPr>
+      <w:rPr>
+        <w:rFonts w:ascii="Courier New" w:hAnsi="Courier New" w:cs="Courier New" w:hint="default"/>
+      </w:rPr>
+    </w:lvl>
+    <w:lvl w:ilvl="8" w:tplc="04090005" w:tentative="1">
+      <w:start w:val="1"/>
+      <w:numFmt w:val="bullet"/>
+      <w:lvlText w:val=""/>
+      <w:lvlJc w:val="left"/>
+      <w:pPr>
+        <w:ind w:left="6480" w:hanging="360"/>
+      </w:pPr>
+      <w:rPr>
+        <w:rFonts w:ascii="Wingdings" w:hAnsi="Wingdings" w:hint="default"/>
+      </w:rPr>
+    </w:lvl>
+  </w:abstractNum>
+  <w:abstractNum w:abstractNumId="1" w15:restartNumberingAfterBreak="0">
     <w:nsid w:val="13611401"/>
     <w:multiLevelType w:val="hybridMultilevel"/>
     <w:tmpl w:val="7C66C52A"/>
@@ -981,7 +1163,232 @@
       </w:rPr>
     </w:lvl>
   </w:abstractNum>
-  <w:abstractNum w:abstractNumId="1" w15:restartNumberingAfterBreak="0">
+  <w:abstractNum w:abstractNumId="2" w15:restartNumberingAfterBreak="0">
+    <w:nsid w:val="161C6DB8"/>
+    <w:multiLevelType w:val="hybridMultilevel"/>
+    <w:tmpl w:val="4E20B442"/>
+    <w:lvl w:ilvl="0" w:tplc="52BC90F4">
+      <w:numFmt w:val="bullet"/>
+      <w:lvlText w:val="-"/>
+      <w:lvlJc w:val="left"/>
+      <w:pPr>
+        <w:ind w:left="720" w:hanging="360"/>
+      </w:pPr>
+      <w:rPr>
+        <w:rFonts w:ascii="Arial" w:eastAsiaTheme="minorHAnsi" w:hAnsi="Arial" w:cs="Arial" w:hint="default"/>
+      </w:rPr>
+    </w:lvl>
+    <w:lvl w:ilvl="1" w:tplc="04090003" w:tentative="1">
+      <w:start w:val="1"/>
+      <w:numFmt w:val="bullet"/>
+      <w:lvlText w:val="o"/>
+      <w:lvlJc w:val="left"/>
+      <w:pPr>
+        <w:ind w:left="1440" w:hanging="360"/>
+      </w:pPr>
+      <w:rPr>
+        <w:rFonts w:ascii="Courier New" w:hAnsi="Courier New" w:cs="Courier New" w:hint="default"/>
+      </w:rPr>
+    </w:lvl>
+    <w:lvl w:ilvl="2" w:tplc="04090005" w:tentative="1">
+      <w:start w:val="1"/>
+      <w:numFmt w:val="bullet"/>
+      <w:lvlText w:val=""/>
+      <w:lvlJc w:val="left"/>
+      <w:pPr>
+        <w:ind w:left="2160" w:hanging="360"/>
+      </w:pPr>
+      <w:rPr>
+        <w:rFonts w:ascii="Wingdings" w:hAnsi="Wingdings" w:hint="default"/>
+      </w:rPr>
+    </w:lvl>
+    <w:lvl w:ilvl="3" w:tplc="04090001" w:tentative="1">
+      <w:start w:val="1"/>
+      <w:numFmt w:val="bullet"/>
+      <w:lvlText w:val=""/>
+      <w:lvlJc w:val="left"/>
+      <w:pPr>
+        <w:ind w:left="2880" w:hanging="360"/>
+      </w:pPr>
+      <w:rPr>
+        <w:rFonts w:ascii="Symbol" w:hAnsi="Symbol" w:hint="default"/>
+      </w:rPr>
+    </w:lvl>
+    <w:lvl w:ilvl="4" w:tplc="04090003" w:tentative="1">
+      <w:start w:val="1"/>
+      <w:numFmt w:val="bullet"/>
+      <w:lvlText w:val="o"/>
+      <w:lvlJc w:val="left"/>
+      <w:pPr>
+        <w:ind w:left="3600" w:hanging="360"/>
+      </w:pPr>
+      <w:rPr>
+        <w:rFonts w:ascii="Courier New" w:hAnsi="Courier New" w:cs="Courier New" w:hint="default"/>
+      </w:rPr>
+    </w:lvl>
+    <w:lvl w:ilvl="5" w:tplc="04090005" w:tentative="1">
+      <w:start w:val="1"/>
+      <w:numFmt w:val="bullet"/>
+      <w:lvlText w:val=""/>
+      <w:lvlJc w:val="left"/>
+      <w:pPr>
+        <w:ind w:left="4320" w:hanging="360"/>
+      </w:pPr>
+      <w:rPr>
+        <w:rFonts w:ascii="Wingdings" w:hAnsi="Wingdings" w:hint="default"/>
+      </w:rPr>
+    </w:lvl>
+    <w:lvl w:ilvl="6" w:tplc="04090001" w:tentative="1">
+      <w:start w:val="1"/>
+      <w:numFmt w:val="bullet"/>
+      <w:lvlText w:val=""/>
+      <w:lvlJc w:val="left"/>
+      <w:pPr>
+        <w:ind w:left="5040" w:hanging="360"/>
+      </w:pPr>
+      <w:rPr>
+        <w:rFonts w:ascii="Symbol" w:hAnsi="Symbol" w:hint="default"/>
+      </w:rPr>
+    </w:lvl>
+    <w:lvl w:ilvl="7" w:tplc="04090003" w:tentative="1">
+      <w:start w:val="1"/>
+      <w:numFmt w:val="bullet"/>
+      <w:lvlText w:val="o"/>
+      <w:lvlJc w:val="left"/>
+      <w:pPr>
+        <w:ind w:left="5760" w:hanging="360"/>
+      </w:pPr>
+      <w:rPr>
+        <w:rFonts w:ascii="Courier New" w:hAnsi="Courier New" w:cs="Courier New" w:hint="default"/>
+      </w:rPr>
+    </w:lvl>
+    <w:lvl w:ilvl="8" w:tplc="04090005" w:tentative="1">
+      <w:start w:val="1"/>
+      <w:numFmt w:val="bullet"/>
+      <w:lvlText w:val=""/>
+      <w:lvlJc w:val="left"/>
+      <w:pPr>
+        <w:ind w:left="6480" w:hanging="360"/>
+      </w:pPr>
+      <w:rPr>
+        <w:rFonts w:ascii="Wingdings" w:hAnsi="Wingdings" w:hint="default"/>
+      </w:rPr>
+    </w:lvl>
+  </w:abstractNum>
+  <w:abstractNum w:abstractNumId="3" w15:restartNumberingAfterBreak="0">
+    <w:nsid w:val="2BE64D2F"/>
+    <w:multiLevelType w:val="hybridMultilevel"/>
+    <w:tmpl w:val="8B40AA9C"/>
+    <w:lvl w:ilvl="0" w:tplc="821605E8">
+      <w:start w:val="10"/>
+      <w:numFmt w:val="bullet"/>
+      <w:lvlText w:val="-"/>
+      <w:lvlJc w:val="left"/>
+      <w:pPr>
+        <w:ind w:left="720" w:hanging="360"/>
+      </w:pPr>
+      <w:rPr>
+        <w:rFonts w:ascii="Franklin Gothic Book" w:eastAsiaTheme="minorHAnsi" w:hAnsi="Franklin Gothic Book" w:cstheme="minorBidi" w:hint="default"/>
+      </w:rPr>
+    </w:lvl>
+    <w:lvl w:ilvl="1" w:tplc="04090003" w:tentative="1">
+      <w:start w:val="1"/>
+      <w:numFmt w:val="bullet"/>
+      <w:lvlText w:val="o"/>
+      <w:lvlJc w:val="left"/>
+      <w:pPr>
+        <w:ind w:left="1440" w:hanging="360"/>
+      </w:pPr>
+      <w:rPr>
+        <w:rFonts w:ascii="Courier New" w:hAnsi="Courier New" w:cs="Courier New" w:hint="default"/>
+      </w:rPr>
+    </w:lvl>
+    <w:lvl w:ilvl="2" w:tplc="04090005" w:tentative="1">
+      <w:start w:val="1"/>
+      <w:numFmt w:val="bullet"/>
+      <w:lvlText w:val=""/>
+      <w:lvlJc w:val="left"/>
+      <w:pPr>
+        <w:ind w:left="2160" w:hanging="360"/>
+      </w:pPr>
+      <w:rPr>
+        <w:rFonts w:ascii="Wingdings" w:hAnsi="Wingdings" w:hint="default"/>
+      </w:rPr>
+    </w:lvl>
+    <w:lvl w:ilvl="3" w:tplc="04090001" w:tentative="1">
+      <w:start w:val="1"/>
+      <w:numFmt w:val="bullet"/>
+      <w:lvlText w:val=""/>
+      <w:lvlJc w:val="left"/>
+      <w:pPr>
+        <w:ind w:left="2880" w:hanging="360"/>
+      </w:pPr>
+      <w:rPr>
+        <w:rFonts w:ascii="Symbol" w:hAnsi="Symbol" w:hint="default"/>
+      </w:rPr>
+    </w:lvl>
+    <w:lvl w:ilvl="4" w:tplc="04090003" w:tentative="1">
+      <w:start w:val="1"/>
+      <w:numFmt w:val="bullet"/>
+      <w:lvlText w:val="o"/>
+      <w:lvlJc w:val="left"/>
+      <w:pPr>
+        <w:ind w:left="3600" w:hanging="360"/>
+      </w:pPr>
+      <w:rPr>
+        <w:rFonts w:ascii="Courier New" w:hAnsi="Courier New" w:cs="Courier New" w:hint="default"/>
+      </w:rPr>
+    </w:lvl>
+    <w:lvl w:ilvl="5" w:tplc="04090005" w:tentative="1">
+      <w:start w:val="1"/>
+      <w:numFmt w:val="bullet"/>
+      <w:lvlText w:val=""/>
+      <w:lvlJc w:val="left"/>
+      <w:pPr>
+        <w:ind w:left="4320" w:hanging="360"/>
+      </w:pPr>
+      <w:rPr>
+        <w:rFonts w:ascii="Wingdings" w:hAnsi="Wingdings" w:hint="default"/>
+      </w:rPr>
+    </w:lvl>
+    <w:lvl w:ilvl="6" w:tplc="04090001" w:tentative="1">
+      <w:start w:val="1"/>
+      <w:numFmt w:val="bullet"/>
+      <w:lvlText w:val=""/>
+      <w:lvlJc w:val="left"/>
+      <w:pPr>
+        <w:ind w:left="5040" w:hanging="360"/>
+      </w:pPr>
+      <w:rPr>
+        <w:rFonts w:ascii="Symbol" w:hAnsi="Symbol" w:hint="default"/>
+      </w:rPr>
+    </w:lvl>
+    <w:lvl w:ilvl="7" w:tplc="04090003" w:tentative="1">
+      <w:start w:val="1"/>
+      <w:numFmt w:val="bullet"/>
+      <w:lvlText w:val="o"/>
+      <w:lvlJc w:val="left"/>
+      <w:pPr>
+        <w:ind w:left="5760" w:hanging="360"/>
+      </w:pPr>
+      <w:rPr>
+        <w:rFonts w:ascii="Courier New" w:hAnsi="Courier New" w:cs="Courier New" w:hint="default"/>
+      </w:rPr>
+    </w:lvl>
+    <w:lvl w:ilvl="8" w:tplc="04090005" w:tentative="1">
+      <w:start w:val="1"/>
+      <w:numFmt w:val="bullet"/>
+      <w:lvlText w:val=""/>
+      <w:lvlJc w:val="left"/>
+      <w:pPr>
+        <w:ind w:left="6480" w:hanging="360"/>
+      </w:pPr>
+      <w:rPr>
+        <w:rFonts w:ascii="Wingdings" w:hAnsi="Wingdings" w:hint="default"/>
+      </w:rPr>
+    </w:lvl>
+  </w:abstractNum>
+  <w:abstractNum w:abstractNumId="4" w15:restartNumberingAfterBreak="0">
     <w:nsid w:val="40780941"/>
     <w:multiLevelType w:val="hybridMultilevel"/>
     <w:tmpl w:val="0724515E"/>
@@ -1094,7 +1501,7 @@
       </w:rPr>
     </w:lvl>
   </w:abstractNum>
-  <w:abstractNum w:abstractNumId="2" w15:restartNumberingAfterBreak="0">
+  <w:abstractNum w:abstractNumId="5" w15:restartNumberingAfterBreak="0">
     <w:nsid w:val="5BBB6A8A"/>
     <w:multiLevelType w:val="hybridMultilevel"/>
     <w:tmpl w:val="7AD49208"/>
@@ -1207,12 +1614,21 @@
     </w:lvl>
   </w:abstractNum>
   <w:num w:numId="1">
+    <w:abstractNumId w:val="4"/>
+  </w:num>
+  <w:num w:numId="2">
     <w:abstractNumId w:val="1"/>
   </w:num>
-  <w:num w:numId="2">
+  <w:num w:numId="3">
+    <w:abstractNumId w:val="5"/>
+  </w:num>
+  <w:num w:numId="4">
     <w:abstractNumId w:val="0"/>
   </w:num>
-  <w:num w:numId="3">
+  <w:num w:numId="5">
+    <w:abstractNumId w:val="3"/>
+  </w:num>
+  <w:num w:numId="6">
     <w:abstractNumId w:val="2"/>
   </w:num>
 </w:numbering>
@@ -1616,7 +2032,7 @@
   <w:style w:type="paragraph" w:default="1" w:styleId="Standard">
     <w:name w:val="Normal"/>
     <w:qFormat/>
-    <w:rsid w:val="009A6A1F"/>
+    <w:rsid w:val="00F261AB"/>
   </w:style>
   <w:style w:type="character" w:default="1" w:styleId="Absatz-Standardschriftart">
     <w:name w:val="Default Paragraph Font"/>

</xml_diff>

<commit_message>
list-style again set to initial
</commit_message>
<xml_diff>
--- a/documentation_cross-browser-testing/Cross Browser Test.docx
+++ b/documentation_cross-browser-testing/Cross Browser Test.docx
@@ -189,11 +189,19 @@
           <w:rFonts w:ascii="Arial" w:hAnsi="Arial" w:cs="Arial"/>
         </w:rPr>
       </w:pPr>
-      <w:r>
-        <w:rPr>
-          <w:rFonts w:ascii="Arial" w:hAnsi="Arial" w:cs="Arial"/>
-        </w:rPr>
-        <w:t xml:space="preserve">Bulletpoints from Unordered List when text-align: center aren’t centered as well </w:t>
+      <w:proofErr w:type="spellStart"/>
+      <w:r>
+        <w:rPr>
+          <w:rFonts w:ascii="Arial" w:hAnsi="Arial" w:cs="Arial"/>
+        </w:rPr>
+        <w:t>Bulletpoints</w:t>
+      </w:r>
+      <w:proofErr w:type="spellEnd"/>
+      <w:r>
+        <w:rPr>
+          <w:rFonts w:ascii="Arial" w:hAnsi="Arial" w:cs="Arial"/>
+        </w:rPr>
+        <w:t xml:space="preserve"> from Unordered List when text-align: center aren’t centered as well </w:t>
       </w:r>
     </w:p>
     <w:p>
@@ -216,14 +224,6 @@
     </w:p>
     <w:p>
       <w:pPr>
-        <w:pStyle w:val="Listenabsatz"/>
-        <w:rPr>
-          <w:rFonts w:ascii="Arial" w:hAnsi="Arial" w:cs="Arial"/>
-        </w:rPr>
-      </w:pPr>
-    </w:p>
-    <w:p>
-      <w:pPr>
         <w:rPr>
           <w:rFonts w:ascii="Arial" w:hAnsi="Arial" w:cs="Arial"/>
           <w:b/>
@@ -266,20 +266,53 @@
           <w:rFonts w:ascii="Arial" w:hAnsi="Arial" w:cs="Arial"/>
         </w:rPr>
       </w:pPr>
-      <w:r>
-        <w:rPr>
-          <w:rFonts w:ascii="Arial" w:hAnsi="Arial" w:cs="Arial"/>
-        </w:rPr>
-        <w:t xml:space="preserve">Bulletpoints from Unordered List when text-align: center aren’t centered as well </w:t>
-      </w:r>
-    </w:p>
-    <w:p>
-      <w:pPr>
-        <w:pStyle w:val="Listenabsatz"/>
-        <w:rPr>
-          <w:rFonts w:ascii="Arial" w:hAnsi="Arial" w:cs="Arial"/>
-        </w:rPr>
-      </w:pPr>
+      <w:proofErr w:type="spellStart"/>
+      <w:r>
+        <w:rPr>
+          <w:rFonts w:ascii="Arial" w:hAnsi="Arial" w:cs="Arial"/>
+        </w:rPr>
+        <w:t>Bulletpoints</w:t>
+      </w:r>
+      <w:proofErr w:type="spellEnd"/>
+      <w:r>
+        <w:rPr>
+          <w:rFonts w:ascii="Arial" w:hAnsi="Arial" w:cs="Arial"/>
+        </w:rPr>
+        <w:t xml:space="preserve"> from Unordered List when text-align: center aren’t centered </w:t>
+      </w:r>
+      <w:r>
+        <w:rPr>
+          <w:rFonts w:ascii="Arial" w:hAnsi="Arial" w:cs="Arial"/>
+        </w:rPr>
+        <w:sym w:font="Wingdings" w:char="F0E0"/>
+      </w:r>
+      <w:r>
+        <w:rPr>
+          <w:rFonts w:ascii="Arial" w:hAnsi="Arial" w:cs="Arial"/>
+        </w:rPr>
+        <w:t xml:space="preserve"> list-style: none; </w:t>
+      </w:r>
+      <w:sdt>
+        <w:sdtPr>
+          <w:rPr>
+            <w:rFonts w:ascii="Arial" w:hAnsi="Arial" w:cs="Arial"/>
+          </w:rPr>
+          <w:id w:val="-105201889"/>
+          <w14:checkbox>
+            <w14:checked w14:val="1"/>
+            <w14:checkedState w14:val="2612" w14:font="MS Gothic"/>
+            <w14:uncheckedState w14:val="2610" w14:font="MS Gothic"/>
+          </w14:checkbox>
+        </w:sdtPr>
+        <w:sdtContent>
+          <w:r>
+            <w:rPr>
+              <w:rFonts w:ascii="Segoe UI Symbol" w:hAnsi="Segoe UI Symbol" w:cs="Segoe UI Symbol"/>
+            </w:rPr>
+            <w:t>☒</w:t>
+          </w:r>
+        </w:sdtContent>
+      </w:sdt>
     </w:p>
     <w:p>
       <w:pPr>
@@ -324,12 +357,62 @@
           <w:rFonts w:ascii="Arial" w:hAnsi="Arial" w:cs="Arial"/>
         </w:rPr>
       </w:pPr>
-      <w:r>
-        <w:rPr>
-          <w:rFonts w:ascii="Arial" w:hAnsi="Arial" w:cs="Arial"/>
-        </w:rPr>
-        <w:t xml:space="preserve">Bulletpoints from Unordered List when text-align: center aren’t centered as well </w:t>
-      </w:r>
+      <w:proofErr w:type="spellStart"/>
+      <w:r>
+        <w:rPr>
+          <w:rFonts w:ascii="Arial" w:hAnsi="Arial" w:cs="Arial"/>
+        </w:rPr>
+        <w:t>Bulletpoints</w:t>
+      </w:r>
+      <w:proofErr w:type="spellEnd"/>
+      <w:r>
+        <w:rPr>
+          <w:rFonts w:ascii="Arial" w:hAnsi="Arial" w:cs="Arial"/>
+        </w:rPr>
+        <w:t xml:space="preserve"> from Unordered List when text-align: center aren’t centered </w:t>
+      </w:r>
+      <w:r>
+        <w:rPr>
+          <w:rFonts w:ascii="Arial" w:hAnsi="Arial" w:cs="Arial"/>
+        </w:rPr>
+        <w:sym w:font="Wingdings" w:char="F0E0"/>
+      </w:r>
+      <w:r>
+        <w:rPr>
+          <w:rFonts w:ascii="Arial" w:hAnsi="Arial" w:cs="Arial"/>
+        </w:rPr>
+        <w:t xml:space="preserve"> list-style: none; </w:t>
+      </w:r>
+      <w:sdt>
+        <w:sdtPr>
+          <w:rPr>
+            <w:rFonts w:ascii="Arial" w:hAnsi="Arial" w:cs="Arial"/>
+          </w:rPr>
+          <w:id w:val="-1832674830"/>
+          <w14:checkbox>
+            <w14:checked w14:val="1"/>
+            <w14:checkedState w14:val="2612" w14:font="MS Gothic"/>
+            <w14:uncheckedState w14:val="2610" w14:font="MS Gothic"/>
+          </w14:checkbox>
+        </w:sdtPr>
+        <w:sdtContent>
+          <w:r>
+            <w:rPr>
+              <w:rFonts w:ascii="Segoe UI Symbol" w:hAnsi="Segoe UI Symbol" w:cs="Segoe UI Symbol"/>
+            </w:rPr>
+            <w:t>☒</w:t>
+          </w:r>
+        </w:sdtContent>
+      </w:sdt>
+    </w:p>
+    <w:p>
+      <w:pPr>
+        <w:rPr>
+          <w:rFonts w:ascii="Arial" w:hAnsi="Arial" w:cs="Arial"/>
+          <w:i/>
+          <w:iCs/>
+        </w:rPr>
+      </w:pPr>
     </w:p>
     <w:p>
       <w:pPr>
@@ -424,12 +507,55 @@
           <w:rFonts w:ascii="Arial" w:hAnsi="Arial" w:cs="Arial"/>
         </w:rPr>
       </w:pPr>
-      <w:r>
-        <w:rPr>
-          <w:rFonts w:ascii="Arial" w:hAnsi="Arial" w:cs="Arial"/>
-        </w:rPr>
-        <w:t>Contact.html opens in a new window</w:t>
-      </w:r>
+      <w:proofErr w:type="spellStart"/>
+      <w:r>
+        <w:rPr>
+          <w:rFonts w:ascii="Arial" w:hAnsi="Arial" w:cs="Arial"/>
+        </w:rPr>
+        <w:t>Bulletpoints</w:t>
+      </w:r>
+      <w:proofErr w:type="spellEnd"/>
+      <w:r>
+        <w:rPr>
+          <w:rFonts w:ascii="Arial" w:hAnsi="Arial" w:cs="Arial"/>
+        </w:rPr>
+        <w:t xml:space="preserve"> from Unordered List when text-align: center aren’t centered </w:t>
+      </w:r>
+      <w:bookmarkStart w:id="0" w:name="_Hlk76140132"/>
+      <w:r>
+        <w:rPr>
+          <w:rFonts w:ascii="Arial" w:hAnsi="Arial" w:cs="Arial"/>
+        </w:rPr>
+        <w:sym w:font="Wingdings" w:char="F0E0"/>
+      </w:r>
+      <w:r>
+        <w:rPr>
+          <w:rFonts w:ascii="Arial" w:hAnsi="Arial" w:cs="Arial"/>
+        </w:rPr>
+        <w:t xml:space="preserve"> list-style: none; </w:t>
+      </w:r>
+      <w:sdt>
+        <w:sdtPr>
+          <w:rPr>
+            <w:rFonts w:ascii="Arial" w:hAnsi="Arial" w:cs="Arial"/>
+          </w:rPr>
+          <w:id w:val="66395348"/>
+          <w14:checkbox>
+            <w14:checked w14:val="1"/>
+            <w14:checkedState w14:val="2612" w14:font="MS Gothic"/>
+            <w14:uncheckedState w14:val="2610" w14:font="MS Gothic"/>
+          </w14:checkbox>
+        </w:sdtPr>
+        <w:sdtContent>
+          <w:r>
+            <w:rPr>
+              <w:rFonts w:ascii="MS Gothic" w:eastAsia="MS Gothic" w:hAnsi="MS Gothic" w:cs="Arial" w:hint="eastAsia"/>
+            </w:rPr>
+            <w:t>☒</w:t>
+          </w:r>
+        </w:sdtContent>
+      </w:sdt>
+      <w:bookmarkEnd w:id="0"/>
     </w:p>
     <w:p>
       <w:pPr>
@@ -446,41 +572,29 @@
         <w:rPr>
           <w:rFonts w:ascii="Arial" w:hAnsi="Arial" w:cs="Arial"/>
         </w:rPr>
-        <w:t xml:space="preserve">Bulletpoints from Unordered List when text-align: center aren’t centered as well </w:t>
-      </w:r>
-    </w:p>
-    <w:p>
-      <w:pPr>
-        <w:rPr>
-          <w:rFonts w:ascii="Arial" w:hAnsi="Arial" w:cs="Arial"/>
-          <w:b/>
-          <w:bCs/>
-        </w:rPr>
-      </w:pPr>
-      <w:r>
-        <w:rPr>
-          <w:rFonts w:ascii="Arial" w:hAnsi="Arial" w:cs="Arial"/>
-          <w:b/>
-          <w:bCs/>
-        </w:rPr>
-        <w:t>Firefox 8</w:t>
-      </w:r>
-      <w:r>
-        <w:rPr>
-          <w:rFonts w:ascii="Arial" w:hAnsi="Arial" w:cs="Arial"/>
-          <w:b/>
-          <w:bCs/>
-        </w:rPr>
-        <w:t>9</w:t>
-      </w:r>
-      <w:r>
-        <w:rPr>
-          <w:rFonts w:ascii="Arial" w:hAnsi="Arial" w:cs="Arial"/>
-          <w:b/>
-          <w:bCs/>
-        </w:rPr>
-        <w:t>:</w:t>
-      </w:r>
+        <w:t xml:space="preserve">No pointers when hovering over links </w:t>
+      </w:r>
+      <w:sdt>
+        <w:sdtPr>
+          <w:rPr>
+            <w:rFonts w:ascii="Arial" w:hAnsi="Arial" w:cs="Arial"/>
+          </w:rPr>
+          <w:id w:val="1216938614"/>
+          <w14:checkbox>
+            <w14:checked w14:val="0"/>
+            <w14:checkedState w14:val="2612" w14:font="MS Gothic"/>
+            <w14:uncheckedState w14:val="2610" w14:font="MS Gothic"/>
+          </w14:checkbox>
+        </w:sdtPr>
+        <w:sdtContent>
+          <w:r>
+            <w:rPr>
+              <w:rFonts w:ascii="MS Gothic" w:eastAsia="MS Gothic" w:hAnsi="MS Gothic" w:cs="Arial" w:hint="eastAsia"/>
+            </w:rPr>
+            <w:t>☐</w:t>
+          </w:r>
+        </w:sdtContent>
+      </w:sdt>
     </w:p>
     <w:p>
       <w:pPr>
@@ -497,24 +611,41 @@
         <w:rPr>
           <w:rFonts w:ascii="Arial" w:hAnsi="Arial" w:cs="Arial"/>
         </w:rPr>
-        <w:t>No pointers when hovering over links</w:t>
-      </w:r>
-    </w:p>
-    <w:p>
-      <w:pPr>
-        <w:rPr>
-          <w:rFonts w:ascii="Arial" w:hAnsi="Arial" w:cs="Arial"/>
-          <w:b/>
-          <w:bCs/>
-        </w:rPr>
-      </w:pPr>
-      <w:r>
-        <w:rPr>
-          <w:rFonts w:ascii="Arial" w:hAnsi="Arial" w:cs="Arial"/>
-          <w:b/>
-          <w:bCs/>
-        </w:rPr>
-        <w:t>Chrome 91</w:t>
+        <w:t>Last grid-item won’t stretch over whole width of the grid</w:t>
+      </w:r>
+    </w:p>
+    <w:p>
+      <w:pPr>
+        <w:rPr>
+          <w:rFonts w:ascii="Arial" w:hAnsi="Arial" w:cs="Arial"/>
+          <w:b/>
+          <w:bCs/>
+        </w:rPr>
+      </w:pPr>
+    </w:p>
+    <w:p>
+      <w:pPr>
+        <w:rPr>
+          <w:rFonts w:ascii="Arial" w:hAnsi="Arial" w:cs="Arial"/>
+          <w:b/>
+          <w:bCs/>
+        </w:rPr>
+      </w:pPr>
+      <w:r>
+        <w:rPr>
+          <w:rFonts w:ascii="Arial" w:hAnsi="Arial" w:cs="Arial"/>
+          <w:b/>
+          <w:bCs/>
+        </w:rPr>
+        <w:t>Firefox 8</w:t>
+      </w:r>
+      <w:r>
+        <w:rPr>
+          <w:rFonts w:ascii="Arial" w:hAnsi="Arial" w:cs="Arial"/>
+          <w:b/>
+          <w:bCs/>
+        </w:rPr>
+        <w:t>9</w:t>
       </w:r>
       <w:r>
         <w:rPr>
@@ -540,73 +671,59 @@
         <w:rPr>
           <w:rFonts w:ascii="Arial" w:hAnsi="Arial" w:cs="Arial"/>
         </w:rPr>
-        <w:t xml:space="preserve">Bulletpoints from Unordered List when text-align: center aren’t centered as well </w:t>
-      </w:r>
-    </w:p>
-    <w:p>
-      <w:pPr>
-        <w:pStyle w:val="Listenabsatz"/>
-        <w:rPr>
-          <w:rFonts w:ascii="Arial" w:hAnsi="Arial" w:cs="Arial"/>
-        </w:rPr>
-      </w:pPr>
-    </w:p>
-    <w:p>
-      <w:pPr>
-        <w:rPr>
-          <w:rFonts w:ascii="Arial" w:hAnsi="Arial" w:cs="Arial"/>
-          <w:i/>
-          <w:iCs/>
-          <w:sz w:val="25"/>
-          <w:szCs w:val="25"/>
-        </w:rPr>
-      </w:pPr>
-      <w:r>
-        <w:rPr>
-          <w:rFonts w:ascii="Arial" w:hAnsi="Arial" w:cs="Arial"/>
-          <w:i/>
-          <w:iCs/>
-          <w:sz w:val="25"/>
-          <w:szCs w:val="25"/>
-        </w:rPr>
-        <w:t xml:space="preserve">Test on </w:t>
-      </w:r>
-      <w:r>
-        <w:rPr>
-          <w:rFonts w:ascii="Arial" w:hAnsi="Arial" w:cs="Arial"/>
-          <w:i/>
-          <w:iCs/>
-          <w:sz w:val="25"/>
-          <w:szCs w:val="25"/>
-        </w:rPr>
-        <w:t>Mobile</w:t>
-      </w:r>
-      <w:r>
-        <w:rPr>
-          <w:rFonts w:ascii="Arial" w:hAnsi="Arial" w:cs="Arial"/>
-          <w:i/>
-          <w:iCs/>
-          <w:sz w:val="25"/>
-          <w:szCs w:val="25"/>
-        </w:rPr>
-        <w:t xml:space="preserve"> Devices</w:t>
-      </w:r>
-    </w:p>
-    <w:p>
-      <w:pPr>
-        <w:rPr>
-          <w:rFonts w:ascii="Arial" w:hAnsi="Arial" w:cs="Arial"/>
-          <w:b/>
-          <w:bCs/>
-        </w:rPr>
-      </w:pPr>
-      <w:r>
-        <w:rPr>
-          <w:rFonts w:ascii="Arial" w:hAnsi="Arial" w:cs="Arial"/>
-          <w:b/>
-          <w:bCs/>
-        </w:rPr>
-        <w:t>iPad Mini 5/ Safari 13</w:t>
+        <w:t>No pointers when hovering over links</w:t>
+      </w:r>
+      <w:r>
+        <w:rPr>
+          <w:rFonts w:ascii="Arial" w:hAnsi="Arial" w:cs="Arial"/>
+        </w:rPr>
+        <w:t xml:space="preserve"> </w:t>
+      </w:r>
+      <w:sdt>
+        <w:sdtPr>
+          <w:rPr>
+            <w:rFonts w:ascii="Arial" w:hAnsi="Arial" w:cs="Arial"/>
+          </w:rPr>
+          <w:id w:val="229201879"/>
+          <w14:checkbox>
+            <w14:checked w14:val="0"/>
+            <w14:checkedState w14:val="2612" w14:font="MS Gothic"/>
+            <w14:uncheckedState w14:val="2610" w14:font="MS Gothic"/>
+          </w14:checkbox>
+        </w:sdtPr>
+        <w:sdtContent>
+          <w:r>
+            <w:rPr>
+              <w:rFonts w:ascii="MS Gothic" w:eastAsia="MS Gothic" w:hAnsi="MS Gothic" w:cs="Arial" w:hint="eastAsia"/>
+            </w:rPr>
+            <w:t>☐</w:t>
+          </w:r>
+        </w:sdtContent>
+      </w:sdt>
+    </w:p>
+    <w:p>
+      <w:pPr>
+        <w:rPr>
+          <w:rFonts w:ascii="Arial" w:hAnsi="Arial" w:cs="Arial"/>
+          <w:b/>
+          <w:bCs/>
+        </w:rPr>
+      </w:pPr>
+      <w:r>
+        <w:rPr>
+          <w:rFonts w:ascii="Arial" w:hAnsi="Arial" w:cs="Arial"/>
+          <w:b/>
+          <w:bCs/>
+        </w:rPr>
+        <w:t>Chrome 91</w:t>
+      </w:r>
+      <w:r>
+        <w:rPr>
+          <w:rFonts w:ascii="Arial" w:hAnsi="Arial" w:cs="Arial"/>
+          <w:b/>
+          <w:bCs/>
+        </w:rPr>
+        <w:t>:</w:t>
       </w:r>
     </w:p>
     <w:p>
@@ -620,11 +737,118 @@
           <w:rFonts w:ascii="Arial" w:hAnsi="Arial" w:cs="Arial"/>
         </w:rPr>
       </w:pPr>
-      <w:r>
-        <w:rPr>
-          <w:rFonts w:ascii="Arial" w:hAnsi="Arial" w:cs="Arial"/>
-        </w:rPr>
-        <w:t>Portrait mode doesn’t work at all</w:t>
+      <w:proofErr w:type="spellStart"/>
+      <w:r>
+        <w:rPr>
+          <w:rFonts w:ascii="Arial" w:hAnsi="Arial" w:cs="Arial"/>
+        </w:rPr>
+        <w:t>Bulletpoints</w:t>
+      </w:r>
+      <w:proofErr w:type="spellEnd"/>
+      <w:r>
+        <w:rPr>
+          <w:rFonts w:ascii="Arial" w:hAnsi="Arial" w:cs="Arial"/>
+        </w:rPr>
+        <w:t xml:space="preserve"> from Unordered List when text-align: center aren’t centered </w:t>
+      </w:r>
+      <w:r>
+        <w:rPr>
+          <w:rFonts w:ascii="Arial" w:hAnsi="Arial" w:cs="Arial"/>
+        </w:rPr>
+        <w:sym w:font="Wingdings" w:char="F0E0"/>
+      </w:r>
+      <w:r>
+        <w:rPr>
+          <w:rFonts w:ascii="Arial" w:hAnsi="Arial" w:cs="Arial"/>
+        </w:rPr>
+        <w:t xml:space="preserve"> list-style: none; </w:t>
+      </w:r>
+      <w:sdt>
+        <w:sdtPr>
+          <w:rPr>
+            <w:rFonts w:ascii="Arial" w:hAnsi="Arial" w:cs="Arial"/>
+          </w:rPr>
+          <w:id w:val="1849131899"/>
+          <w14:checkbox>
+            <w14:checked w14:val="1"/>
+            <w14:checkedState w14:val="2612" w14:font="MS Gothic"/>
+            <w14:uncheckedState w14:val="2610" w14:font="MS Gothic"/>
+          </w14:checkbox>
+        </w:sdtPr>
+        <w:sdtContent>
+          <w:r>
+            <w:rPr>
+              <w:rFonts w:ascii="Segoe UI Symbol" w:hAnsi="Segoe UI Symbol" w:cs="Segoe UI Symbol"/>
+            </w:rPr>
+            <w:t>☒</w:t>
+          </w:r>
+        </w:sdtContent>
+      </w:sdt>
+    </w:p>
+    <w:p>
+      <w:pPr>
+        <w:pStyle w:val="Listenabsatz"/>
+        <w:rPr>
+          <w:rFonts w:ascii="Arial" w:hAnsi="Arial" w:cs="Arial"/>
+        </w:rPr>
+      </w:pPr>
+    </w:p>
+    <w:p>
+      <w:pPr>
+        <w:rPr>
+          <w:rFonts w:ascii="Arial" w:hAnsi="Arial" w:cs="Arial"/>
+          <w:i/>
+          <w:iCs/>
+          <w:sz w:val="25"/>
+          <w:szCs w:val="25"/>
+        </w:rPr>
+      </w:pPr>
+      <w:r>
+        <w:rPr>
+          <w:rFonts w:ascii="Arial" w:hAnsi="Arial" w:cs="Arial"/>
+          <w:i/>
+          <w:iCs/>
+          <w:sz w:val="25"/>
+          <w:szCs w:val="25"/>
+        </w:rPr>
+        <w:t xml:space="preserve">Test on </w:t>
+      </w:r>
+      <w:r>
+        <w:rPr>
+          <w:rFonts w:ascii="Arial" w:hAnsi="Arial" w:cs="Arial"/>
+          <w:i/>
+          <w:iCs/>
+          <w:sz w:val="25"/>
+          <w:szCs w:val="25"/>
+        </w:rPr>
+        <w:t>Mobile</w:t>
+      </w:r>
+      <w:r>
+        <w:rPr>
+          <w:rFonts w:ascii="Arial" w:hAnsi="Arial" w:cs="Arial"/>
+          <w:i/>
+          <w:iCs/>
+          <w:sz w:val="25"/>
+          <w:szCs w:val="25"/>
+        </w:rPr>
+        <w:t xml:space="preserve"> Devices</w:t>
+      </w:r>
+    </w:p>
+    <w:p>
+      <w:pPr>
+        <w:rPr>
+          <w:rFonts w:ascii="Arial" w:hAnsi="Arial" w:cs="Arial"/>
+          <w:b/>
+          <w:bCs/>
+        </w:rPr>
+      </w:pPr>
+      <w:r>
+        <w:rPr>
+          <w:rFonts w:ascii="Arial" w:hAnsi="Arial" w:cs="Arial"/>
+          <w:b/>
+          <w:bCs/>
+        </w:rPr>
+        <w:t>iPad Mini 5/ Safari 13</w:t>
       </w:r>
     </w:p>
     <w:p>
@@ -642,24 +866,7 @@
         <w:rPr>
           <w:rFonts w:ascii="Arial" w:hAnsi="Arial" w:cs="Arial"/>
         </w:rPr>
-        <w:t>Landscape mode doesn’t work as well</w:t>
-      </w:r>
-    </w:p>
-    <w:p>
-      <w:pPr>
-        <w:rPr>
-          <w:rFonts w:ascii="Arial" w:hAnsi="Arial" w:cs="Arial"/>
-          <w:b/>
-          <w:bCs/>
-        </w:rPr>
-      </w:pPr>
-      <w:r>
-        <w:rPr>
-          <w:rFonts w:ascii="Arial" w:hAnsi="Arial" w:cs="Arial"/>
-          <w:b/>
-          <w:bCs/>
-        </w:rPr>
-        <w:t>Google Pixel 4A/ Chrome 86</w:t>
+        <w:t>Last grid-item won’t stretch over whole width of the grid</w:t>
       </w:r>
     </w:p>
     <w:p>
@@ -677,7 +884,24 @@
         <w:rPr>
           <w:rFonts w:ascii="Arial" w:hAnsi="Arial" w:cs="Arial"/>
         </w:rPr>
-        <w:t>No pointers when hovering over a link (because of the touchscreen??)</w:t>
+        <w:t>Landscape mode doesn’t work as well</w:t>
+      </w:r>
+    </w:p>
+    <w:p>
+      <w:pPr>
+        <w:rPr>
+          <w:rFonts w:ascii="Arial" w:hAnsi="Arial" w:cs="Arial"/>
+          <w:b/>
+          <w:bCs/>
+        </w:rPr>
+      </w:pPr>
+      <w:r>
+        <w:rPr>
+          <w:rFonts w:ascii="Arial" w:hAnsi="Arial" w:cs="Arial"/>
+          <w:b/>
+          <w:bCs/>
+        </w:rPr>
+        <w:t>Google Pixel 4A/ Chrome 86</w:t>
       </w:r>
     </w:p>
     <w:p>
@@ -695,34 +919,119 @@
         <w:rPr>
           <w:rFonts w:ascii="Arial" w:hAnsi="Arial" w:cs="Arial"/>
         </w:rPr>
-        <w:t>Bulletpoints in last grid-items are not as near as supposed to be</w:t>
+        <w:t>No pointers when hovering over a link (because of the touchscreen??)</w:t>
       </w:r>
     </w:p>
     <w:p>
       <w:pPr>
         <w:pStyle w:val="Listenabsatz"/>
-        <w:rPr>
-          <w:rFonts w:ascii="Arial" w:hAnsi="Arial" w:cs="Arial"/>
-          <w:b/>
-          <w:bCs/>
-        </w:rPr>
-      </w:pPr>
-    </w:p>
-    <w:p>
-      <w:pPr>
-        <w:rPr>
-          <w:rFonts w:ascii="Arial" w:hAnsi="Arial" w:cs="Arial"/>
-          <w:b/>
-          <w:bCs/>
-        </w:rPr>
-      </w:pPr>
-      <w:r>
-        <w:rPr>
-          <w:rFonts w:ascii="Arial" w:hAnsi="Arial" w:cs="Arial"/>
-          <w:b/>
-          <w:bCs/>
-        </w:rPr>
-        <w:t>My Operating System</w:t>
+        <w:numPr>
+          <w:ilvl w:val="0"/>
+          <w:numId w:val="2"/>
+        </w:numPr>
+        <w:rPr>
+          <w:rFonts w:ascii="Arial" w:hAnsi="Arial" w:cs="Arial"/>
+        </w:rPr>
+      </w:pPr>
+      <w:proofErr w:type="spellStart"/>
+      <w:r>
+        <w:rPr>
+          <w:rFonts w:ascii="Arial" w:hAnsi="Arial" w:cs="Arial"/>
+        </w:rPr>
+        <w:lastRenderedPageBreak/>
+        <w:t>Bulletpoints</w:t>
+      </w:r>
+      <w:proofErr w:type="spellEnd"/>
+      <w:r>
+        <w:rPr>
+          <w:rFonts w:ascii="Arial" w:hAnsi="Arial" w:cs="Arial"/>
+        </w:rPr>
+        <w:t xml:space="preserve"> from Unordered List when text-align: center aren’t centered </w:t>
+      </w:r>
+      <w:r>
+        <w:rPr>
+          <w:rFonts w:ascii="Arial" w:hAnsi="Arial" w:cs="Arial"/>
+        </w:rPr>
+        <w:sym w:font="Wingdings" w:char="F0E0"/>
+      </w:r>
+      <w:r>
+        <w:rPr>
+          <w:rFonts w:ascii="Arial" w:hAnsi="Arial" w:cs="Arial"/>
+        </w:rPr>
+        <w:t xml:space="preserve"> list-style: none; </w:t>
+      </w:r>
+      <w:sdt>
+        <w:sdtPr>
+          <w:rPr>
+            <w:rFonts w:ascii="Arial" w:hAnsi="Arial" w:cs="Arial"/>
+          </w:rPr>
+          <w:id w:val="-52930587"/>
+          <w14:checkbox>
+            <w14:checked w14:val="1"/>
+            <w14:checkedState w14:val="2612" w14:font="MS Gothic"/>
+            <w14:uncheckedState w14:val="2610" w14:font="MS Gothic"/>
+          </w14:checkbox>
+        </w:sdtPr>
+        <w:sdtContent>
+          <w:r>
+            <w:rPr>
+              <w:rFonts w:ascii="Segoe UI Symbol" w:hAnsi="Segoe UI Symbol" w:cs="Segoe UI Symbol"/>
+            </w:rPr>
+            <w:t>☒</w:t>
+          </w:r>
+        </w:sdtContent>
+      </w:sdt>
+    </w:p>
+    <w:p>
+      <w:pPr>
+        <w:pStyle w:val="Listenabsatz"/>
+        <w:rPr>
+          <w:rFonts w:ascii="Arial" w:hAnsi="Arial" w:cs="Arial"/>
+          <w:b/>
+          <w:bCs/>
+        </w:rPr>
+      </w:pPr>
+    </w:p>
+    <w:p>
+      <w:pPr>
+        <w:rPr>
+          <w:rFonts w:ascii="Arial" w:hAnsi="Arial" w:cs="Arial"/>
+          <w:b/>
+          <w:bCs/>
+        </w:rPr>
+      </w:pPr>
+      <w:r>
+        <w:rPr>
+          <w:rFonts w:ascii="Arial" w:hAnsi="Arial" w:cs="Arial"/>
+          <w:b/>
+          <w:bCs/>
+        </w:rPr>
+        <w:t xml:space="preserve">My Operating System: </w:t>
+      </w:r>
+      <w:r>
+        <w:rPr>
+          <w:rFonts w:ascii="Arial" w:hAnsi="Arial" w:cs="Arial"/>
+          <w:b/>
+          <w:bCs/>
+        </w:rPr>
+        <w:t>Windows 10</w:t>
+      </w:r>
+    </w:p>
+    <w:p>
+      <w:pPr>
+        <w:rPr>
+          <w:rFonts w:ascii="Arial" w:hAnsi="Arial" w:cs="Arial"/>
+          <w:b/>
+          <w:bCs/>
+        </w:rPr>
+      </w:pPr>
+      <w:r>
+        <w:rPr>
+          <w:rFonts w:ascii="Arial" w:hAnsi="Arial" w:cs="Arial"/>
+          <w:b/>
+          <w:bCs/>
+        </w:rPr>
+        <w:t>My Default Browser</w:t>
       </w:r>
       <w:r>
         <w:rPr>
@@ -738,24 +1047,24 @@
           <w:b/>
           <w:bCs/>
         </w:rPr>
-        <w:t>Windows 10</w:t>
-      </w:r>
-    </w:p>
-    <w:p>
-      <w:pPr>
-        <w:rPr>
-          <w:rFonts w:ascii="Arial" w:hAnsi="Arial" w:cs="Arial"/>
-          <w:b/>
-          <w:bCs/>
-        </w:rPr>
-      </w:pPr>
-      <w:r>
-        <w:rPr>
-          <w:rFonts w:ascii="Arial" w:hAnsi="Arial" w:cs="Arial"/>
-          <w:b/>
-          <w:bCs/>
-        </w:rPr>
-        <w:t>My Default Browser</w:t>
+        <w:t>Firefox</w:t>
+      </w:r>
+    </w:p>
+    <w:p>
+      <w:pPr>
+        <w:rPr>
+          <w:rFonts w:ascii="Arial" w:hAnsi="Arial" w:cs="Arial"/>
+          <w:b/>
+          <w:bCs/>
+        </w:rPr>
+      </w:pPr>
+      <w:r>
+        <w:rPr>
+          <w:rFonts w:ascii="Arial" w:hAnsi="Arial" w:cs="Arial"/>
+          <w:b/>
+          <w:bCs/>
+        </w:rPr>
+        <w:t>my Default Editor</w:t>
       </w:r>
       <w:r>
         <w:rPr>
@@ -771,39 +1080,6 @@
           <w:b/>
           <w:bCs/>
         </w:rPr>
-        <w:t>Firefox</w:t>
-      </w:r>
-    </w:p>
-    <w:p>
-      <w:pPr>
-        <w:rPr>
-          <w:rFonts w:ascii="Arial" w:hAnsi="Arial" w:cs="Arial"/>
-          <w:b/>
-          <w:bCs/>
-        </w:rPr>
-      </w:pPr>
-      <w:r>
-        <w:rPr>
-          <w:rFonts w:ascii="Arial" w:hAnsi="Arial" w:cs="Arial"/>
-          <w:b/>
-          <w:bCs/>
-        </w:rPr>
-        <w:t>my Default Editor</w:t>
-      </w:r>
-      <w:r>
-        <w:rPr>
-          <w:rFonts w:ascii="Arial" w:hAnsi="Arial" w:cs="Arial"/>
-          <w:b/>
-          <w:bCs/>
-        </w:rPr>
-        <w:t xml:space="preserve">: </w:t>
-      </w:r>
-      <w:r>
-        <w:rPr>
-          <w:rFonts w:ascii="Arial" w:hAnsi="Arial" w:cs="Arial"/>
-          <w:b/>
-          <w:bCs/>
-        </w:rPr>
         <w:t>Visual Studio Code</w:t>
       </w:r>
     </w:p>
@@ -821,7 +1097,6 @@
           <w:b/>
           <w:bCs/>
         </w:rPr>
-        <w:lastRenderedPageBreak/>
         <w:t>Linters and other Plugins that I use</w:t>
       </w:r>
       <w:r>
@@ -830,8 +1105,18 @@
           <w:b/>
           <w:bCs/>
         </w:rPr>
-        <w:t xml:space="preserve"> inside VSCode</w:t>
-      </w:r>
+        <w:t xml:space="preserve"> inside </w:t>
+      </w:r>
+      <w:proofErr w:type="spellStart"/>
+      <w:r>
+        <w:rPr>
+          <w:rFonts w:ascii="Arial" w:hAnsi="Arial" w:cs="Arial"/>
+          <w:b/>
+          <w:bCs/>
+        </w:rPr>
+        <w:t>VSCode</w:t>
+      </w:r>
+      <w:proofErr w:type="spellEnd"/>
       <w:r>
         <w:rPr>
           <w:rFonts w:ascii="Arial" w:hAnsi="Arial" w:cs="Arial"/>
@@ -852,12 +1137,14 @@
           <w:rFonts w:ascii="Arial" w:hAnsi="Arial" w:cs="Arial"/>
         </w:rPr>
       </w:pPr>
+      <w:proofErr w:type="spellStart"/>
       <w:r>
         <w:rPr>
           <w:rFonts w:ascii="Arial" w:hAnsi="Arial" w:cs="Arial"/>
         </w:rPr>
         <w:t>htmllinter</w:t>
       </w:r>
+      <w:proofErr w:type="spellEnd"/>
     </w:p>
     <w:p>
       <w:pPr>
@@ -870,12 +1157,14 @@
           <w:rFonts w:ascii="Arial" w:hAnsi="Arial" w:cs="Arial"/>
         </w:rPr>
       </w:pPr>
+      <w:proofErr w:type="spellStart"/>
       <w:r>
         <w:rPr>
           <w:rFonts w:ascii="Arial" w:hAnsi="Arial" w:cs="Arial"/>
         </w:rPr>
         <w:t>stylelint</w:t>
       </w:r>
+      <w:proofErr w:type="spellEnd"/>
     </w:p>
     <w:p>
       <w:pPr>
@@ -1066,7 +1355,7 @@
         <w:rFonts w:ascii="Symbol" w:eastAsiaTheme="minorHAnsi" w:hAnsi="Symbol" w:cs="Arial" w:hint="default"/>
       </w:rPr>
     </w:lvl>
-    <w:lvl w:ilvl="1" w:tplc="04090003" w:tentative="1">
+    <w:lvl w:ilvl="1" w:tplc="04090003">
       <w:start w:val="1"/>
       <w:numFmt w:val="bullet"/>
       <w:lvlText w:val="o"/>
@@ -2032,7 +2321,7 @@
   <w:style w:type="paragraph" w:default="1" w:styleId="Standard">
     <w:name w:val="Normal"/>
     <w:qFormat/>
-    <w:rsid w:val="00F261AB"/>
+    <w:rsid w:val="00723233"/>
   </w:style>
   <w:style w:type="character" w:default="1" w:styleId="Absatz-Standardschriftart">
     <w:name w:val="Default Paragraph Font"/>

</xml_diff>

<commit_message>
installing the grid properly so that on Safari Browsers it will hopefully be the same as in other Browsers
</commit_message>
<xml_diff>
--- a/documentation_cross-browser-testing/Cross Browser Test.docx
+++ b/documentation_cross-browser-testing/Cross Browser Test.docx
@@ -622,15 +622,6 @@
           <w:bCs/>
         </w:rPr>
       </w:pPr>
-    </w:p>
-    <w:p>
-      <w:pPr>
-        <w:rPr>
-          <w:rFonts w:ascii="Arial" w:hAnsi="Arial" w:cs="Arial"/>
-          <w:b/>
-          <w:bCs/>
-        </w:rPr>
-      </w:pPr>
       <w:r>
         <w:rPr>
           <w:rFonts w:ascii="Arial" w:hAnsi="Arial" w:cs="Arial"/>
@@ -784,6 +775,24 @@
           </w:r>
         </w:sdtContent>
       </w:sdt>
+    </w:p>
+    <w:p>
+      <w:pPr>
+        <w:pStyle w:val="Listenabsatz"/>
+        <w:numPr>
+          <w:ilvl w:val="0"/>
+          <w:numId w:val="2"/>
+        </w:numPr>
+        <w:rPr>
+          <w:rFonts w:ascii="Arial" w:hAnsi="Arial" w:cs="Arial"/>
+        </w:rPr>
+      </w:pPr>
+      <w:r>
+        <w:rPr>
+          <w:rFonts w:ascii="Arial" w:hAnsi="Arial" w:cs="Arial"/>
+        </w:rPr>
+        <w:t>Last grid-item won’t stretch over whole width of the grid</w:t>
+      </w:r>
     </w:p>
     <w:p>
       <w:pPr>

</xml_diff>